<commit_message>
28.Sept.2018 upload from server
Hat Creek added to 173 excel sheet, two new scripts (seasonal WYT and sd WYT)
</commit_message>
<xml_diff>
--- a/WaterYearType/WaterYearTypeWorkflow.docx
+++ b/WaterYearType/WaterYearTypeWorkflow.docx
@@ -302,27 +302,7 @@
           <w:sz w:val="24"/>
           <w:szCs w:val="24"/>
         </w:rPr>
-        <w:t xml:space="preserve">Columns used: </w:t>
-      </w:r>
-      <w:proofErr w:type="spellStart"/>
-      <w:r>
-        <w:rPr>
-          <w:rFonts w:ascii="Arial" w:eastAsia="Times New Roman" w:hAnsi="Arial" w:cs="Arial"/>
-          <w:color w:val="222222"/>
-          <w:sz w:val="24"/>
-          <w:szCs w:val="24"/>
-        </w:rPr>
-        <w:t>USGS_Gage</w:t>
-      </w:r>
-      <w:proofErr w:type="spellEnd"/>
-      <w:r>
-        <w:rPr>
-          <w:rFonts w:ascii="Arial" w:eastAsia="Times New Roman" w:hAnsi="Arial" w:cs="Arial"/>
-          <w:color w:val="222222"/>
-          <w:sz w:val="24"/>
-          <w:szCs w:val="24"/>
-        </w:rPr>
-        <w:t xml:space="preserve"> and NHDVI_COMI</w:t>
+        <w:t>Columns used: USGS_Gage and NHDVI_COMI</w:t>
       </w:r>
     </w:p>
     <w:p>
@@ -593,17 +573,7 @@
           <w:sz w:val="24"/>
           <w:szCs w:val="24"/>
         </w:rPr>
-        <w:t>TNC Monthly Mean Flows for all 173 reference gages (</w:t>
-      </w:r>
-      <w:r>
-        <w:rPr>
-          <w:rFonts w:ascii="Arial" w:eastAsia="Times New Roman" w:hAnsi="Arial" w:cs="Arial"/>
-          <w:i/>
-          <w:color w:val="222222"/>
-          <w:sz w:val="24"/>
-          <w:szCs w:val="24"/>
-        </w:rPr>
-        <w:t>COMID/NHDV1_COMI</w:t>
+        <w:t>TNC Monthly Mean Flows for all 173 reference gages (COMID/NHDV1_COMI</w:t>
       </w:r>
       <w:r>
         <w:rPr>
@@ -666,27 +636,7 @@
           <w:sz w:val="24"/>
           <w:szCs w:val="24"/>
         </w:rPr>
-        <w:t xml:space="preserve">COMID, calendar year, calendar month, </w:t>
-      </w:r>
-      <w:proofErr w:type="spellStart"/>
-      <w:r>
-        <w:rPr>
-          <w:rFonts w:ascii="Arial" w:eastAsia="Times New Roman" w:hAnsi="Arial" w:cs="Arial"/>
-          <w:color w:val="222222"/>
-          <w:sz w:val="24"/>
-          <w:szCs w:val="24"/>
-        </w:rPr>
-        <w:t>Estimated.Q</w:t>
-      </w:r>
-      <w:proofErr w:type="spellEnd"/>
-      <w:r>
-        <w:rPr>
-          <w:rFonts w:ascii="Arial" w:eastAsia="Times New Roman" w:hAnsi="Arial" w:cs="Arial"/>
-          <w:color w:val="222222"/>
-          <w:sz w:val="24"/>
-          <w:szCs w:val="24"/>
-        </w:rPr>
-        <w:t xml:space="preserve"> (mean monthly flow rate), 90</w:t>
+        <w:t>COMID, calendar year, calendar month, Estimated.Q (mean monthly flow rate), 90</w:t>
       </w:r>
       <w:r>
         <w:rPr>
@@ -1235,47 +1185,7 @@
           <w:sz w:val="24"/>
           <w:szCs w:val="24"/>
         </w:rPr>
-        <w:t>New data frame called ‘</w:t>
-      </w:r>
-      <w:proofErr w:type="spellStart"/>
-      <w:r>
-        <w:rPr>
-          <w:rFonts w:ascii="Arial" w:eastAsia="Times New Roman" w:hAnsi="Arial" w:cs="Arial"/>
-          <w:color w:val="222222"/>
-          <w:sz w:val="24"/>
-          <w:szCs w:val="24"/>
-        </w:rPr>
-        <w:t>monthlymean</w:t>
-      </w:r>
-      <w:proofErr w:type="spellEnd"/>
-      <w:r>
-        <w:rPr>
-          <w:rFonts w:ascii="Arial" w:eastAsia="Times New Roman" w:hAnsi="Arial" w:cs="Arial"/>
-          <w:color w:val="222222"/>
-          <w:sz w:val="24"/>
-          <w:szCs w:val="24"/>
-        </w:rPr>
-        <w:t xml:space="preserve">’ containing COMID, Calendar Year, Calendar Month, </w:t>
-      </w:r>
-      <w:proofErr w:type="spellStart"/>
-      <w:r>
-        <w:rPr>
-          <w:rFonts w:ascii="Arial" w:eastAsia="Times New Roman" w:hAnsi="Arial" w:cs="Arial"/>
-          <w:color w:val="222222"/>
-          <w:sz w:val="24"/>
-          <w:szCs w:val="24"/>
-        </w:rPr>
-        <w:t>Estimated.Q</w:t>
-      </w:r>
-      <w:proofErr w:type="spellEnd"/>
-      <w:r>
-        <w:rPr>
-          <w:rFonts w:ascii="Arial" w:eastAsia="Times New Roman" w:hAnsi="Arial" w:cs="Arial"/>
-          <w:color w:val="222222"/>
-          <w:sz w:val="24"/>
-          <w:szCs w:val="24"/>
-        </w:rPr>
-        <w:t>, Water Year, Water Month</w:t>
+        <w:t>New data frame called ‘monthlymean’ containing COMID, Calendar Year, Calendar Month, Estimated.Q, Water Year, Water Month</w:t>
       </w:r>
     </w:p>
     <w:p>
@@ -1350,8 +1260,6 @@
         </w:rPr>
         <w:t xml:space="preserve"> of monthly mean flows</w:t>
       </w:r>
-      <w:bookmarkStart w:id="0" w:name="_GoBack"/>
-      <w:bookmarkEnd w:id="0"/>
       <w:r>
         <w:rPr>
           <w:rFonts w:ascii="Arial" w:eastAsia="Times New Roman" w:hAnsi="Arial" w:cs="Arial"/>
@@ -1368,27 +1276,7 @@
           <w:sz w:val="24"/>
           <w:szCs w:val="24"/>
         </w:rPr>
-        <w:t xml:space="preserve">=&gt; </w:t>
-      </w:r>
-      <w:proofErr w:type="gramStart"/>
-      <w:r>
-        <w:rPr>
-          <w:rFonts w:ascii="Arial" w:eastAsia="Times New Roman" w:hAnsi="Arial" w:cs="Arial"/>
-          <w:color w:val="222222"/>
-          <w:sz w:val="24"/>
-          <w:szCs w:val="24"/>
-        </w:rPr>
-        <w:t>Each</w:t>
-      </w:r>
-      <w:proofErr w:type="gramEnd"/>
-      <w:r>
-        <w:rPr>
-          <w:rFonts w:ascii="Arial" w:eastAsia="Times New Roman" w:hAnsi="Arial" w:cs="Arial"/>
-          <w:color w:val="222222"/>
-          <w:sz w:val="24"/>
-          <w:szCs w:val="24"/>
-        </w:rPr>
-        <w:t xml:space="preserve"> gage will have unique quartiles but the same quartiles will be used for each year within a gage's POR to determine the WYT</w:t>
+        <w:t>=&gt; Each gage will have unique quartiles but the same quartiles will be used for each year within a gage's POR to determine the WYT</w:t>
       </w:r>
       <w:r>
         <w:rPr>
@@ -1457,16 +1345,7 @@
           <w:sz w:val="24"/>
           <w:szCs w:val="24"/>
         </w:rPr>
-        <w:t>Modeled.Predicted.Unimpaired.15+.WYT_09.21.2018.csv"</w:t>
-      </w:r>
-      <w:r>
-        <w:rPr>
-          <w:rFonts w:ascii="Arial" w:eastAsia="Times New Roman" w:hAnsi="Arial" w:cs="Arial"/>
-          <w:color w:val="FF0000"/>
-          <w:sz w:val="24"/>
-          <w:szCs w:val="24"/>
-        </w:rPr>
-        <w:t xml:space="preserve"> has quartiles based on 15+ years of record within the range 1950</w:t>
+        <w:t>Modeled.Predicted.Unimpaired.15+.WYT_09.21.2018.csv" has quartiles based on 15+ years of record within the range 1950</w:t>
       </w:r>
       <w:r>
         <w:rPr>
@@ -1522,47 +1401,7 @@
           <w:sz w:val="24"/>
           <w:szCs w:val="24"/>
         </w:rPr>
-        <w:t xml:space="preserve">group all the monthly </w:t>
-      </w:r>
-      <w:proofErr w:type="spellStart"/>
-      <w:r>
-        <w:rPr>
-          <w:rFonts w:ascii="Arial" w:eastAsia="Times New Roman" w:hAnsi="Arial" w:cs="Arial"/>
-          <w:color w:val="222222"/>
-          <w:sz w:val="24"/>
-          <w:szCs w:val="24"/>
-        </w:rPr>
-        <w:t>avg</w:t>
-      </w:r>
-      <w:proofErr w:type="spellEnd"/>
-      <w:r>
-        <w:rPr>
-          <w:rFonts w:ascii="Arial" w:eastAsia="Times New Roman" w:hAnsi="Arial" w:cs="Arial"/>
-          <w:color w:val="222222"/>
-          <w:sz w:val="24"/>
-          <w:szCs w:val="24"/>
-        </w:rPr>
-        <w:t xml:space="preserve"> flows (</w:t>
-      </w:r>
-      <w:proofErr w:type="spellStart"/>
-      <w:r>
-        <w:rPr>
-          <w:rFonts w:ascii="Arial" w:eastAsia="Times New Roman" w:hAnsi="Arial" w:cs="Arial"/>
-          <w:color w:val="222222"/>
-          <w:sz w:val="24"/>
-          <w:szCs w:val="24"/>
-        </w:rPr>
-        <w:t>Estimated.Q</w:t>
-      </w:r>
-      <w:proofErr w:type="spellEnd"/>
-      <w:r>
-        <w:rPr>
-          <w:rFonts w:ascii="Arial" w:eastAsia="Times New Roman" w:hAnsi="Arial" w:cs="Arial"/>
-          <w:color w:val="222222"/>
-          <w:sz w:val="24"/>
-          <w:szCs w:val="24"/>
-        </w:rPr>
-        <w:t xml:space="preserve">) </w:t>
+        <w:t xml:space="preserve">group all the monthly avg flows (Estimated.Q) </w:t>
       </w:r>
       <w:r>
         <w:rPr>
@@ -1833,6 +1672,241 @@
         <w:ind w:left="1080"/>
         <w:rPr>
           <w:rFonts w:ascii="Arial" w:eastAsia="Times New Roman" w:hAnsi="Arial" w:cs="Arial"/>
+          <w:color w:val="222222"/>
+          <w:sz w:val="24"/>
+          <w:szCs w:val="24"/>
+        </w:rPr>
+      </w:pPr>
+    </w:p>
+    <w:p>
+      <w:pPr>
+        <w:shd w:val="clear" w:color="auto" w:fill="FFFFFF"/>
+        <w:spacing w:after="0" w:line="240" w:lineRule="auto"/>
+        <w:rPr>
+          <w:rFonts w:ascii="Arial" w:eastAsia="Times New Roman" w:hAnsi="Arial" w:cs="Arial"/>
+          <w:i/>
+          <w:color w:val="222222"/>
+          <w:sz w:val="24"/>
+          <w:szCs w:val="24"/>
+        </w:rPr>
+      </w:pPr>
+      <w:r>
+        <w:rPr>
+          <w:rFonts w:ascii="Arial" w:eastAsia="Times New Roman" w:hAnsi="Arial" w:cs="Arial"/>
+          <w:i/>
+          <w:color w:val="222222"/>
+          <w:sz w:val="24"/>
+          <w:szCs w:val="24"/>
+        </w:rPr>
+        <w:t xml:space="preserve">9.26.2018 – Calculate quartile bin cutoffs based on rainy months (entire range: Oct-Mar, only Oct-Dec, only Jan-Mar) </w:t>
+      </w:r>
+    </w:p>
+    <w:p>
+      <w:pPr>
+        <w:shd w:val="clear" w:color="auto" w:fill="FFFFFF"/>
+        <w:spacing w:after="0" w:line="240" w:lineRule="auto"/>
+        <w:rPr>
+          <w:rFonts w:ascii="Arial" w:eastAsia="Times New Roman" w:hAnsi="Arial" w:cs="Arial"/>
+          <w:i/>
+          <w:color w:val="222222"/>
+          <w:sz w:val="24"/>
+          <w:szCs w:val="24"/>
+        </w:rPr>
+      </w:pPr>
+      <w:r>
+        <w:rPr>
+          <w:rFonts w:ascii="Arial" w:eastAsia="Times New Roman" w:hAnsi="Arial" w:cs="Arial"/>
+          <w:i/>
+          <w:color w:val="222222"/>
+          <w:sz w:val="24"/>
+          <w:szCs w:val="24"/>
+        </w:rPr>
+        <w:tab/>
+        <w:t>Quartiles date frame names:</w:t>
+      </w:r>
+    </w:p>
+    <w:p>
+      <w:pPr>
+        <w:pStyle w:val="ListParagraph"/>
+        <w:numPr>
+          <w:ilvl w:val="0"/>
+          <w:numId w:val="7"/>
+        </w:numPr>
+        <w:shd w:val="clear" w:color="auto" w:fill="FFFFFF"/>
+        <w:spacing w:after="0" w:line="240" w:lineRule="auto"/>
+        <w:rPr>
+          <w:rFonts w:ascii="Arial" w:eastAsia="Times New Roman" w:hAnsi="Arial" w:cs="Arial"/>
+          <w:i/>
+          <w:color w:val="222222"/>
+          <w:sz w:val="24"/>
+          <w:szCs w:val="24"/>
+        </w:rPr>
+      </w:pPr>
+      <w:r>
+        <w:rPr>
+          <w:rFonts w:ascii="Arial" w:eastAsia="Times New Roman" w:hAnsi="Arial" w:cs="Arial"/>
+          <w:i/>
+          <w:color w:val="222222"/>
+          <w:sz w:val="24"/>
+          <w:szCs w:val="24"/>
+        </w:rPr>
+        <w:t>OMquartiles =&gt; October-March quartiles</w:t>
+      </w:r>
+    </w:p>
+    <w:p>
+      <w:pPr>
+        <w:pStyle w:val="ListParagraph"/>
+        <w:numPr>
+          <w:ilvl w:val="0"/>
+          <w:numId w:val="7"/>
+        </w:numPr>
+        <w:shd w:val="clear" w:color="auto" w:fill="FFFFFF"/>
+        <w:spacing w:after="0" w:line="240" w:lineRule="auto"/>
+        <w:rPr>
+          <w:rFonts w:ascii="Arial" w:eastAsia="Times New Roman" w:hAnsi="Arial" w:cs="Arial"/>
+          <w:i/>
+          <w:color w:val="222222"/>
+          <w:sz w:val="24"/>
+          <w:szCs w:val="24"/>
+        </w:rPr>
+      </w:pPr>
+      <w:r>
+        <w:rPr>
+          <w:rFonts w:ascii="Arial" w:eastAsia="Times New Roman" w:hAnsi="Arial" w:cs="Arial"/>
+          <w:i/>
+          <w:color w:val="222222"/>
+          <w:sz w:val="24"/>
+          <w:szCs w:val="24"/>
+        </w:rPr>
+        <w:t>ODquartiles =&gt; October-December quartiles</w:t>
+      </w:r>
+    </w:p>
+    <w:p>
+      <w:pPr>
+        <w:pStyle w:val="ListParagraph"/>
+        <w:numPr>
+          <w:ilvl w:val="0"/>
+          <w:numId w:val="7"/>
+        </w:numPr>
+        <w:shd w:val="clear" w:color="auto" w:fill="FFFFFF"/>
+        <w:spacing w:after="0" w:line="240" w:lineRule="auto"/>
+        <w:rPr>
+          <w:rFonts w:ascii="Arial" w:eastAsia="Times New Roman" w:hAnsi="Arial" w:cs="Arial"/>
+          <w:i/>
+          <w:color w:val="222222"/>
+          <w:sz w:val="24"/>
+          <w:szCs w:val="24"/>
+        </w:rPr>
+      </w:pPr>
+      <w:r>
+        <w:rPr>
+          <w:rFonts w:ascii="Arial" w:eastAsia="Times New Roman" w:hAnsi="Arial" w:cs="Arial"/>
+          <w:i/>
+          <w:color w:val="222222"/>
+          <w:sz w:val="24"/>
+          <w:szCs w:val="24"/>
+        </w:rPr>
+        <w:t xml:space="preserve">JMquartiles =&gt; January-March quartiles </w:t>
+      </w:r>
+    </w:p>
+    <w:p>
+      <w:pPr>
+        <w:pStyle w:val="ListParagraph"/>
+        <w:shd w:val="clear" w:color="auto" w:fill="FFFFFF"/>
+        <w:spacing w:after="0" w:line="240" w:lineRule="auto"/>
+        <w:ind w:left="1449"/>
+        <w:rPr>
+          <w:rFonts w:ascii="Arial" w:eastAsia="Times New Roman" w:hAnsi="Arial" w:cs="Arial"/>
+          <w:i/>
+          <w:color w:val="222222"/>
+          <w:sz w:val="24"/>
+          <w:szCs w:val="24"/>
+        </w:rPr>
+      </w:pPr>
+    </w:p>
+    <w:p>
+      <w:pPr>
+        <w:shd w:val="clear" w:color="auto" w:fill="FFFFFF"/>
+        <w:spacing w:after="0" w:line="240" w:lineRule="auto"/>
+        <w:rPr>
+          <w:rFonts w:ascii="Arial" w:eastAsia="Times New Roman" w:hAnsi="Arial" w:cs="Arial"/>
+          <w:i/>
+          <w:color w:val="222222"/>
+          <w:sz w:val="24"/>
+          <w:szCs w:val="24"/>
+        </w:rPr>
+      </w:pPr>
+      <w:r>
+        <w:rPr>
+          <w:rFonts w:ascii="Arial" w:eastAsia="Times New Roman" w:hAnsi="Arial" w:cs="Arial"/>
+          <w:i/>
+          <w:color w:val="222222"/>
+          <w:sz w:val="24"/>
+          <w:szCs w:val="24"/>
+        </w:rPr>
+        <w:t>9.26.2018</w:t>
+      </w:r>
+      <w:r>
+        <w:rPr>
+          <w:rFonts w:ascii="Arial" w:eastAsia="Times New Roman" w:hAnsi="Arial" w:cs="Arial"/>
+          <w:i/>
+          <w:color w:val="222222"/>
+          <w:sz w:val="24"/>
+          <w:szCs w:val="24"/>
+        </w:rPr>
+        <w:t xml:space="preserve"> – eliminated all flow values of zero in ‘monthlymean’ and renamed new data frame ‘monthlymean’</w:t>
+      </w:r>
+    </w:p>
+    <w:p>
+      <w:pPr>
+        <w:pStyle w:val="ListParagraph"/>
+        <w:numPr>
+          <w:ilvl w:val="0"/>
+          <w:numId w:val="8"/>
+        </w:numPr>
+        <w:shd w:val="clear" w:color="auto" w:fill="FFFFFF"/>
+        <w:spacing w:after="0" w:line="240" w:lineRule="auto"/>
+        <w:rPr>
+          <w:rFonts w:ascii="Arial" w:eastAsia="Times New Roman" w:hAnsi="Arial" w:cs="Arial"/>
+          <w:i/>
+          <w:color w:val="222222"/>
+          <w:sz w:val="24"/>
+          <w:szCs w:val="24"/>
+        </w:rPr>
+      </w:pPr>
+      <w:r>
+        <w:rPr>
+          <w:rFonts w:ascii="Arial" w:eastAsia="Times New Roman" w:hAnsi="Arial" w:cs="Arial"/>
+          <w:i/>
+          <w:color w:val="222222"/>
+          <w:sz w:val="24"/>
+          <w:szCs w:val="24"/>
+        </w:rPr>
+        <w:t xml:space="preserve">There is now a data set with the quartiles based on entire POR, but with all the zero values eliminated. </w:t>
+      </w:r>
+      <w:bookmarkStart w:id="0" w:name="_GoBack"/>
+      <w:bookmarkEnd w:id="0"/>
+    </w:p>
+    <w:p>
+      <w:pPr>
+        <w:shd w:val="clear" w:color="auto" w:fill="FFFFFF"/>
+        <w:spacing w:after="0" w:line="240" w:lineRule="auto"/>
+        <w:rPr>
+          <w:rFonts w:ascii="Arial" w:eastAsia="Times New Roman" w:hAnsi="Arial" w:cs="Arial"/>
+          <w:i/>
+          <w:color w:val="222222"/>
+          <w:sz w:val="24"/>
+          <w:szCs w:val="24"/>
+        </w:rPr>
+      </w:pPr>
+    </w:p>
+    <w:p>
+      <w:pPr>
+        <w:shd w:val="clear" w:color="auto" w:fill="FFFFFF"/>
+        <w:spacing w:after="0" w:line="240" w:lineRule="auto"/>
+        <w:ind w:left="1080"/>
+        <w:rPr>
+          <w:rFonts w:ascii="Arial" w:eastAsia="Times New Roman" w:hAnsi="Arial" w:cs="Arial"/>
           <w:b/>
           <w:color w:val="222222"/>
           <w:sz w:val="24"/>
@@ -2022,17 +2096,7 @@
           <w:sz w:val="24"/>
           <w:szCs w:val="24"/>
         </w:rPr>
-        <w:t>‘Mean</w:t>
-      </w:r>
-      <w:r>
-        <w:rPr>
-          <w:rFonts w:ascii="Arial" w:eastAsia="Times New Roman" w:hAnsi="Arial" w:cs="Arial"/>
-          <w:b/>
-          <w:color w:val="222222"/>
-          <w:sz w:val="24"/>
-          <w:szCs w:val="24"/>
-        </w:rPr>
-        <w:t>_</w:t>
+        <w:t>‘Mean_</w:t>
       </w:r>
       <w:r>
         <w:rPr>
@@ -2164,7 +2228,17 @@
           <w:sz w:val="24"/>
           <w:szCs w:val="24"/>
         </w:rPr>
-        <w:t xml:space="preserve"> Likewise the last water year average </w:t>
+        <w:t xml:space="preserve"> Likewise the last water year </w:t>
+      </w:r>
+      <w:r>
+        <w:rPr>
+          <w:rFonts w:ascii="Arial" w:eastAsia="Times New Roman" w:hAnsi="Arial" w:cs="Arial"/>
+          <w:color w:val="222222"/>
+          <w:sz w:val="24"/>
+          <w:szCs w:val="24"/>
+        </w:rPr>
+        <w:lastRenderedPageBreak/>
+        <w:t xml:space="preserve">average </w:t>
       </w:r>
       <w:r>
         <w:rPr>
@@ -2238,47 +2312,7 @@
           <w:sz w:val="24"/>
           <w:szCs w:val="24"/>
         </w:rPr>
-        <w:t>: ‘</w:t>
-      </w:r>
-      <w:proofErr w:type="spellStart"/>
-      <w:r>
-        <w:rPr>
-          <w:rFonts w:ascii="Arial" w:eastAsia="Times New Roman" w:hAnsi="Arial" w:cs="Arial"/>
-          <w:color w:val="222222"/>
-          <w:sz w:val="24"/>
-          <w:szCs w:val="24"/>
-        </w:rPr>
-        <w:t>monthlymean</w:t>
-      </w:r>
-      <w:proofErr w:type="spellEnd"/>
-      <w:r>
-        <w:rPr>
-          <w:rFonts w:ascii="Arial" w:eastAsia="Times New Roman" w:hAnsi="Arial" w:cs="Arial"/>
-          <w:color w:val="222222"/>
-          <w:sz w:val="24"/>
-          <w:szCs w:val="24"/>
-        </w:rPr>
-        <w:t>’ now changed to ‘</w:t>
-      </w:r>
-      <w:proofErr w:type="spellStart"/>
-      <w:r>
-        <w:rPr>
-          <w:rFonts w:ascii="Arial" w:eastAsia="Times New Roman" w:hAnsi="Arial" w:cs="Arial"/>
-          <w:color w:val="222222"/>
-          <w:sz w:val="24"/>
-          <w:szCs w:val="24"/>
-        </w:rPr>
-        <w:t>annualmean</w:t>
-      </w:r>
-      <w:proofErr w:type="spellEnd"/>
-      <w:r>
-        <w:rPr>
-          <w:rFonts w:ascii="Arial" w:eastAsia="Times New Roman" w:hAnsi="Arial" w:cs="Arial"/>
-          <w:color w:val="222222"/>
-          <w:sz w:val="24"/>
-          <w:szCs w:val="24"/>
-        </w:rPr>
-        <w:t xml:space="preserve">’ and contains COMID, water year, mean annual flow, water year month count </w:t>
+        <w:t xml:space="preserve">: ‘monthlymean’ now changed to ‘annualmean’ and contains COMID, water year, mean annual flow, water year month count </w:t>
       </w:r>
     </w:p>
     <w:p>
@@ -2317,27 +2351,7 @@
           <w:sz w:val="24"/>
           <w:szCs w:val="24"/>
         </w:rPr>
-        <w:t>Join the '</w:t>
-      </w:r>
-      <w:proofErr w:type="spellStart"/>
-      <w:r>
-        <w:rPr>
-          <w:rFonts w:ascii="Arial" w:eastAsia="Times New Roman" w:hAnsi="Arial" w:cs="Arial"/>
-          <w:color w:val="222222"/>
-          <w:sz w:val="24"/>
-          <w:szCs w:val="24"/>
-        </w:rPr>
-        <w:t>annualmean</w:t>
-      </w:r>
-      <w:proofErr w:type="spellEnd"/>
-      <w:r>
-        <w:rPr>
-          <w:rFonts w:ascii="Arial" w:eastAsia="Times New Roman" w:hAnsi="Arial" w:cs="Arial"/>
-          <w:color w:val="222222"/>
-          <w:sz w:val="24"/>
-          <w:szCs w:val="24"/>
-        </w:rPr>
-        <w:t>' and 'quartiles' by COMID to get one table.</w:t>
+        <w:t>Join the 'annualmean' and 'quartiles' by COMID to get one table.</w:t>
       </w:r>
     </w:p>
     <w:p>
@@ -2383,36 +2397,7 @@
           <w:sz w:val="24"/>
           <w:szCs w:val="24"/>
         </w:rPr>
-        <w:t xml:space="preserve">: </w:t>
-      </w:r>
-      <w:r>
-        <w:rPr>
-          <w:rFonts w:ascii="Arial" w:eastAsia="Times New Roman" w:hAnsi="Arial" w:cs="Arial"/>
-          <w:color w:val="222222"/>
-          <w:sz w:val="24"/>
-          <w:szCs w:val="24"/>
-        </w:rPr>
-        <w:t>New data frame called ‘all’ containing information in both ‘</w:t>
-      </w:r>
-      <w:proofErr w:type="spellStart"/>
-      <w:r>
-        <w:rPr>
-          <w:rFonts w:ascii="Arial" w:eastAsia="Times New Roman" w:hAnsi="Arial" w:cs="Arial"/>
-          <w:color w:val="222222"/>
-          <w:sz w:val="24"/>
-          <w:szCs w:val="24"/>
-        </w:rPr>
-        <w:t>annualmean</w:t>
-      </w:r>
-      <w:proofErr w:type="spellEnd"/>
-      <w:r>
-        <w:rPr>
-          <w:rFonts w:ascii="Arial" w:eastAsia="Times New Roman" w:hAnsi="Arial" w:cs="Arial"/>
-          <w:color w:val="222222"/>
-          <w:sz w:val="24"/>
-          <w:szCs w:val="24"/>
-        </w:rPr>
-        <w:t xml:space="preserve">’ and ‘quartiles’. </w:t>
+        <w:t xml:space="preserve">: New data frame called ‘all’ containing information in both ‘annualmean’ and ‘quartiles’. </w:t>
       </w:r>
     </w:p>
     <w:p>
@@ -2504,7 +2489,6 @@
           <w:sz w:val="24"/>
           <w:szCs w:val="24"/>
         </w:rPr>
-        <w:lastRenderedPageBreak/>
         <w:t>Categorize all mean annual flow values into WYT quartile bins</w:t>
       </w:r>
       <w:r>
@@ -2678,45 +2662,7 @@
           <w:sz w:val="24"/>
           <w:szCs w:val="24"/>
         </w:rPr>
-        <w:t>: New data frame called ‘</w:t>
-      </w:r>
-      <w:proofErr w:type="spellStart"/>
-      <w:r>
-        <w:rPr>
-          <w:rFonts w:ascii="Arial" w:eastAsia="Times New Roman" w:hAnsi="Arial" w:cs="Arial"/>
-          <w:color w:val="222222"/>
-          <w:sz w:val="24"/>
-          <w:szCs w:val="24"/>
-        </w:rPr>
-        <w:t>WYT_USGS_all</w:t>
-      </w:r>
-      <w:proofErr w:type="spellEnd"/>
-      <w:r>
-        <w:rPr>
-          <w:rFonts w:ascii="Arial" w:eastAsia="Times New Roman" w:hAnsi="Arial" w:cs="Arial"/>
-          <w:color w:val="222222"/>
-          <w:sz w:val="24"/>
-          <w:szCs w:val="24"/>
-        </w:rPr>
-        <w:t xml:space="preserve">’ containing USGS gage ID, COMID, water year, mean annual flow, count of water months per year, Q1, Q2, Q3 </w:t>
-      </w:r>
-      <w:r>
-        <w:rPr>
-          <w:rFonts w:ascii="Arial" w:eastAsia="Times New Roman" w:hAnsi="Arial" w:cs="Arial"/>
-          <w:color w:val="222222"/>
-          <w:sz w:val="24"/>
-          <w:szCs w:val="24"/>
-        </w:rPr>
-        <w:t xml:space="preserve">POR median, POR average annual flow, POR </w:t>
-      </w:r>
-      <w:r>
-        <w:rPr>
-          <w:rFonts w:ascii="Arial" w:eastAsia="Times New Roman" w:hAnsi="Arial" w:cs="Arial"/>
-          <w:color w:val="222222"/>
-          <w:sz w:val="24"/>
-          <w:szCs w:val="24"/>
-        </w:rPr>
-        <w:t>month count, water year type</w:t>
+        <w:t>: New data frame called ‘WYT_USGS_all’ containing USGS gage ID, COMID, water year, mean annual flow, count of water months per year, Q1, Q2, Q3 POR median, POR average annual flow, POR month count, water year type</w:t>
       </w:r>
     </w:p>
     <w:p>
@@ -2796,17 +2742,7 @@
           <w:sz w:val="24"/>
           <w:szCs w:val="24"/>
         </w:rPr>
-        <w:t>Result</w:t>
-      </w:r>
-      <w:r>
-        <w:rPr>
-          <w:rFonts w:ascii="Arial" w:eastAsia="Times New Roman" w:hAnsi="Arial" w:cs="Arial"/>
-          <w:b/>
-          <w:color w:val="222222"/>
-          <w:sz w:val="24"/>
-          <w:szCs w:val="24"/>
-        </w:rPr>
-        <w:t xml:space="preserve">: </w:t>
+        <w:t xml:space="preserve">Result: </w:t>
       </w:r>
       <w:r>
         <w:rPr>
@@ -2868,7 +2804,6 @@
                 <w:szCs w:val="24"/>
               </w:rPr>
             </w:pPr>
-            <w:proofErr w:type="spellStart"/>
             <w:r>
               <w:rPr>
                 <w:rFonts w:ascii="Arial" w:eastAsia="Times New Roman" w:hAnsi="Arial" w:cs="Arial"/>
@@ -2878,7 +2813,6 @@
               </w:rPr>
               <w:t>USGS_Gage</w:t>
             </w:r>
-            <w:proofErr w:type="spellEnd"/>
           </w:p>
         </w:tc>
         <w:tc>
@@ -3032,7 +2966,6 @@
                 <w:szCs w:val="24"/>
               </w:rPr>
             </w:pPr>
-            <w:proofErr w:type="spellStart"/>
             <w:r>
               <w:rPr>
                 <w:rFonts w:ascii="Arial" w:eastAsia="Times New Roman" w:hAnsi="Arial" w:cs="Arial"/>
@@ -3042,7 +2975,6 @@
               </w:rPr>
               <w:t>Water_year</w:t>
             </w:r>
-            <w:proofErr w:type="spellEnd"/>
           </w:p>
         </w:tc>
         <w:tc>
@@ -3340,6 +3272,129 @@
               <w:t>Water year type</w:t>
             </w:r>
           </w:p>
+          <w:p>
+            <w:pPr>
+              <w:pStyle w:val="ListParagraph"/>
+              <w:ind w:left="0"/>
+              <w:rPr>
+                <w:rFonts w:ascii="Arial" w:hAnsi="Arial" w:cs="Arial"/>
+                <w:color w:val="222222"/>
+                <w:shd w:val="clear" w:color="auto" w:fill="FFFFFF"/>
+              </w:rPr>
+            </w:pPr>
+            <w:r>
+              <w:rPr>
+                <w:rFonts w:ascii="Arial" w:eastAsia="Times New Roman" w:hAnsi="Arial" w:cs="Arial"/>
+                <w:b/>
+                <w:color w:val="222222"/>
+                <w:sz w:val="24"/>
+                <w:szCs w:val="24"/>
+              </w:rPr>
+              <w:t>‘dry’</w:t>
+            </w:r>
+            <w:r>
+              <w:rPr>
+                <w:rFonts w:ascii="Arial" w:eastAsia="Times New Roman" w:hAnsi="Arial" w:cs="Arial"/>
+                <w:color w:val="222222"/>
+                <w:sz w:val="24"/>
+                <w:szCs w:val="24"/>
+              </w:rPr>
+              <w:t xml:space="preserve"> = </w:t>
+            </w:r>
+            <w:r>
+              <w:rPr>
+                <w:rFonts w:ascii="Arial" w:hAnsi="Arial" w:cs="Arial"/>
+                <w:color w:val="222222"/>
+                <w:shd w:val="clear" w:color="auto" w:fill="FFFFFF"/>
+              </w:rPr>
+              <w:t>mean annual flow is less than but NOT EQUAL to Q1 value </w:t>
+            </w:r>
+          </w:p>
+          <w:p>
+            <w:pPr>
+              <w:pStyle w:val="ListParagraph"/>
+              <w:ind w:left="0"/>
+              <w:rPr>
+                <w:rFonts w:ascii="Arial" w:hAnsi="Arial" w:cs="Arial"/>
+                <w:color w:val="222222"/>
+                <w:shd w:val="clear" w:color="auto" w:fill="FFFFFF"/>
+              </w:rPr>
+            </w:pPr>
+            <w:r>
+              <w:rPr>
+                <w:rFonts w:ascii="Arial" w:hAnsi="Arial" w:cs="Arial"/>
+                <w:b/>
+                <w:color w:val="222222"/>
+                <w:shd w:val="clear" w:color="auto" w:fill="FFFFFF"/>
+              </w:rPr>
+              <w:t>'moderately dry'</w:t>
+            </w:r>
+            <w:r>
+              <w:rPr>
+                <w:rFonts w:ascii="Arial" w:hAnsi="Arial" w:cs="Arial"/>
+                <w:color w:val="222222"/>
+                <w:shd w:val="clear" w:color="auto" w:fill="FFFFFF"/>
+              </w:rPr>
+              <w:t xml:space="preserve"> = mean annual flow is greater or EQUAL to the Q1 value and less than but NOT EQUAL to Q2 value</w:t>
+            </w:r>
+          </w:p>
+          <w:p>
+            <w:pPr>
+              <w:pStyle w:val="ListParagraph"/>
+              <w:ind w:left="0"/>
+              <w:rPr>
+                <w:rFonts w:ascii="Arial" w:hAnsi="Arial" w:cs="Arial"/>
+                <w:color w:val="222222"/>
+                <w:shd w:val="clear" w:color="auto" w:fill="FFFFFF"/>
+              </w:rPr>
+            </w:pPr>
+            <w:r>
+              <w:rPr>
+                <w:rFonts w:ascii="Arial" w:hAnsi="Arial" w:cs="Arial"/>
+                <w:b/>
+                <w:color w:val="222222"/>
+                <w:shd w:val="clear" w:color="auto" w:fill="FFFFFF"/>
+              </w:rPr>
+              <w:lastRenderedPageBreak/>
+              <w:t>'moderately wet'</w:t>
+            </w:r>
+            <w:r>
+              <w:rPr>
+                <w:rFonts w:ascii="Arial" w:hAnsi="Arial" w:cs="Arial"/>
+                <w:color w:val="222222"/>
+                <w:shd w:val="clear" w:color="auto" w:fill="FFFFFF"/>
+              </w:rPr>
+              <w:t xml:space="preserve"> = mean annual flow is greater or EQUAL to the Q2 value,and less than but NOT EQUAL to Q3 value</w:t>
+            </w:r>
+          </w:p>
+          <w:p>
+            <w:pPr>
+              <w:pStyle w:val="ListParagraph"/>
+              <w:ind w:left="0"/>
+              <w:rPr>
+                <w:rFonts w:ascii="Arial" w:hAnsi="Arial" w:cs="Arial"/>
+                <w:color w:val="222222"/>
+                <w:shd w:val="clear" w:color="auto" w:fill="FFFFFF"/>
+              </w:rPr>
+            </w:pPr>
+            <w:r>
+              <w:rPr>
+                <w:rFonts w:ascii="Arial" w:hAnsi="Arial" w:cs="Arial"/>
+                <w:b/>
+                <w:color w:val="222222"/>
+                <w:shd w:val="clear" w:color="auto" w:fill="FFFFFF"/>
+              </w:rPr>
+              <w:t> 'wet'</w:t>
+            </w:r>
+            <w:r>
+              <w:rPr>
+                <w:rFonts w:ascii="Arial" w:hAnsi="Arial" w:cs="Arial"/>
+                <w:color w:val="222222"/>
+                <w:shd w:val="clear" w:color="auto" w:fill="FFFFFF"/>
+              </w:rPr>
+              <w:t xml:space="preserve"> = mean annual flow is greater or EQUAL to the Q3 value</w:t>
+            </w:r>
+          </w:p>
         </w:tc>
       </w:tr>
       <w:tr>
@@ -3365,6 +3420,7 @@
                 <w:sz w:val="24"/>
                 <w:szCs w:val="24"/>
               </w:rPr>
+              <w:lastRenderedPageBreak/>
               <w:t>POR_avg_annual_flow</w:t>
             </w:r>
           </w:p>
@@ -3412,7 +3468,6 @@
                 <w:szCs w:val="24"/>
               </w:rPr>
             </w:pPr>
-            <w:proofErr w:type="spellStart"/>
             <w:r>
               <w:rPr>
                 <w:rFonts w:ascii="Arial" w:eastAsia="Times New Roman" w:hAnsi="Arial" w:cs="Arial"/>
@@ -3422,7 +3477,6 @@
               </w:rPr>
               <w:t>Count_water_months</w:t>
             </w:r>
-            <w:proofErr w:type="spellEnd"/>
           </w:p>
         </w:tc>
         <w:tc>
@@ -3655,16 +3709,104 @@
           <w:sz w:val="24"/>
           <w:szCs w:val="24"/>
         </w:rPr>
-        <w:t xml:space="preserve">Depending on comparison, </w:t>
-      </w:r>
-      <w:r>
-        <w:rPr>
-          <w:rFonts w:ascii="Arial" w:eastAsia="Times New Roman" w:hAnsi="Arial" w:cs="Arial"/>
-          <w:color w:val="222222"/>
-          <w:sz w:val="24"/>
-          <w:szCs w:val="24"/>
-        </w:rPr>
-        <w:t>we will then move on to calculating water year type for all stream segments in the state using this method. </w:t>
+        <w:t>Depending on comparison, we will then move on to calculating water year type for all stream segments in the state using this method. </w:t>
+      </w:r>
+    </w:p>
+    <w:p>
+      <w:pPr>
+        <w:shd w:val="clear" w:color="auto" w:fill="FFFFFF"/>
+        <w:spacing w:after="0" w:line="240" w:lineRule="auto"/>
+        <w:rPr>
+          <w:rFonts w:ascii="Arial" w:eastAsia="Times New Roman" w:hAnsi="Arial" w:cs="Arial"/>
+          <w:color w:val="222222"/>
+          <w:sz w:val="24"/>
+          <w:szCs w:val="24"/>
+        </w:rPr>
+      </w:pPr>
+    </w:p>
+    <w:p>
+      <w:pPr>
+        <w:shd w:val="clear" w:color="auto" w:fill="FFFFFF"/>
+        <w:spacing w:after="0" w:line="240" w:lineRule="auto"/>
+        <w:rPr>
+          <w:rFonts w:ascii="Arial" w:eastAsia="Times New Roman" w:hAnsi="Arial" w:cs="Arial"/>
+          <w:color w:val="222222"/>
+          <w:sz w:val="24"/>
+          <w:szCs w:val="24"/>
+        </w:rPr>
+      </w:pPr>
+    </w:p>
+    <w:p>
+      <w:pPr>
+        <w:shd w:val="clear" w:color="auto" w:fill="FFFFFF"/>
+        <w:spacing w:after="0" w:line="240" w:lineRule="auto"/>
+        <w:rPr>
+          <w:rFonts w:ascii="Arial" w:eastAsia="Times New Roman" w:hAnsi="Arial" w:cs="Arial"/>
+          <w:color w:val="222222"/>
+          <w:sz w:val="24"/>
+          <w:szCs w:val="24"/>
+        </w:rPr>
+      </w:pPr>
+      <w:r>
+        <w:rPr>
+          <w:rFonts w:ascii="Arial" w:eastAsia="Times New Roman" w:hAnsi="Arial" w:cs="Arial"/>
+          <w:color w:val="222222"/>
+          <w:sz w:val="24"/>
+          <w:szCs w:val="24"/>
+        </w:rPr>
+        <w:t>Re-do quartiles</w:t>
+      </w:r>
+    </w:p>
+    <w:p>
+      <w:pPr>
+        <w:pStyle w:val="ListParagraph"/>
+        <w:numPr>
+          <w:ilvl w:val="0"/>
+          <w:numId w:val="6"/>
+        </w:numPr>
+        <w:shd w:val="clear" w:color="auto" w:fill="FFFFFF"/>
+        <w:spacing w:after="0" w:line="240" w:lineRule="auto"/>
+        <w:rPr>
+          <w:rFonts w:ascii="Arial" w:eastAsia="Times New Roman" w:hAnsi="Arial" w:cs="Arial"/>
+          <w:color w:val="222222"/>
+          <w:sz w:val="24"/>
+          <w:szCs w:val="24"/>
+        </w:rPr>
+      </w:pPr>
+      <w:r>
+        <w:rPr>
+          <w:rFonts w:ascii="Arial" w:eastAsia="Times New Roman" w:hAnsi="Arial" w:cs="Arial"/>
+          <w:color w:val="222222"/>
+          <w:sz w:val="24"/>
+          <w:szCs w:val="24"/>
+        </w:rPr>
+        <w:t xml:space="preserve">Mean of POR </w:t>
+      </w:r>
+    </w:p>
+    <w:p>
+      <w:pPr>
+        <w:pStyle w:val="ListParagraph"/>
+        <w:numPr>
+          <w:ilvl w:val="0"/>
+          <w:numId w:val="6"/>
+        </w:numPr>
+        <w:shd w:val="clear" w:color="auto" w:fill="FFFFFF"/>
+        <w:spacing w:after="0" w:line="240" w:lineRule="auto"/>
+        <w:rPr>
+          <w:rFonts w:ascii="Arial" w:eastAsia="Times New Roman" w:hAnsi="Arial" w:cs="Arial"/>
+          <w:color w:val="222222"/>
+          <w:sz w:val="24"/>
+          <w:szCs w:val="24"/>
+        </w:rPr>
+      </w:pPr>
+      <w:r>
+        <w:rPr>
+          <w:rFonts w:ascii="Arial" w:eastAsia="Times New Roman" w:hAnsi="Arial" w:cs="Arial"/>
+          <w:color w:val="222222"/>
+          <w:sz w:val="24"/>
+          <w:szCs w:val="24"/>
+        </w:rPr>
+        <w:t xml:space="preserve">Make plots of all monthly fows for POR </w:t>
       </w:r>
     </w:p>
     <w:sectPr>
@@ -3784,6 +3926,95 @@
 <file path=word/numbering.xml><?xml version="1.0" encoding="utf-8"?>
 <w:numbering xmlns:wpc="http://schemas.microsoft.com/office/word/2010/wordprocessingCanvas" xmlns:cx="http://schemas.microsoft.com/office/drawing/2014/chartex" xmlns:cx1="http://schemas.microsoft.com/office/drawing/2015/9/8/chartex" xmlns:mc="http://schemas.openxmlformats.org/markup-compatibility/2006" xmlns:o="urn:schemas-microsoft-com:office:office" xmlns:r="http://schemas.openxmlformats.org/officeDocument/2006/relationships" xmlns:m="http://schemas.openxmlformats.org/officeDocument/2006/math" xmlns:v="urn:schemas-microsoft-com:vml" xmlns:wp14="http://schemas.microsoft.com/office/word/2010/wordprocessingDrawing" xmlns:wp="http://schemas.openxmlformats.org/drawingml/2006/wordprocessingDrawing" xmlns:w10="urn:schemas-microsoft-com:office:word" xmlns:w="http://schemas.openxmlformats.org/wordprocessingml/2006/main" xmlns:w14="http://schemas.microsoft.com/office/word/2010/wordml" xmlns:w15="http://schemas.microsoft.com/office/word/2012/wordml" xmlns:w16se="http://schemas.microsoft.com/office/word/2015/wordml/symex" xmlns:wpg="http://schemas.microsoft.com/office/word/2010/wordprocessingGroup" xmlns:wpi="http://schemas.microsoft.com/office/word/2010/wordprocessingInk" xmlns:wne="http://schemas.microsoft.com/office/word/2006/wordml" xmlns:wps="http://schemas.microsoft.com/office/word/2010/wordprocessingShape" mc:Ignorable="w14 w15 w16se wp14">
   <w:abstractNum w:abstractNumId="0" w15:restartNumberingAfterBreak="0">
+    <w:nsid w:val="00E32244"/>
+    <w:multiLevelType w:val="hybridMultilevel"/>
+    <w:tmpl w:val="F5AED82A"/>
+    <w:lvl w:ilvl="0" w:tplc="0409000F">
+      <w:start w:val="1"/>
+      <w:numFmt w:val="decimal"/>
+      <w:lvlText w:val="%1."/>
+      <w:lvlJc w:val="left"/>
+      <w:pPr>
+        <w:ind w:left="720" w:hanging="360"/>
+      </w:pPr>
+      <w:rPr>
+        <w:rFonts w:hint="default"/>
+      </w:rPr>
+    </w:lvl>
+    <w:lvl w:ilvl="1" w:tplc="04090019" w:tentative="1">
+      <w:start w:val="1"/>
+      <w:numFmt w:val="lowerLetter"/>
+      <w:lvlText w:val="%2."/>
+      <w:lvlJc w:val="left"/>
+      <w:pPr>
+        <w:ind w:left="1440" w:hanging="360"/>
+      </w:pPr>
+    </w:lvl>
+    <w:lvl w:ilvl="2" w:tplc="0409001B" w:tentative="1">
+      <w:start w:val="1"/>
+      <w:numFmt w:val="lowerRoman"/>
+      <w:lvlText w:val="%3."/>
+      <w:lvlJc w:val="right"/>
+      <w:pPr>
+        <w:ind w:left="2160" w:hanging="180"/>
+      </w:pPr>
+    </w:lvl>
+    <w:lvl w:ilvl="3" w:tplc="0409000F" w:tentative="1">
+      <w:start w:val="1"/>
+      <w:numFmt w:val="decimal"/>
+      <w:lvlText w:val="%4."/>
+      <w:lvlJc w:val="left"/>
+      <w:pPr>
+        <w:ind w:left="2880" w:hanging="360"/>
+      </w:pPr>
+    </w:lvl>
+    <w:lvl w:ilvl="4" w:tplc="04090019" w:tentative="1">
+      <w:start w:val="1"/>
+      <w:numFmt w:val="lowerLetter"/>
+      <w:lvlText w:val="%5."/>
+      <w:lvlJc w:val="left"/>
+      <w:pPr>
+        <w:ind w:left="3600" w:hanging="360"/>
+      </w:pPr>
+    </w:lvl>
+    <w:lvl w:ilvl="5" w:tplc="0409001B" w:tentative="1">
+      <w:start w:val="1"/>
+      <w:numFmt w:val="lowerRoman"/>
+      <w:lvlText w:val="%6."/>
+      <w:lvlJc w:val="right"/>
+      <w:pPr>
+        <w:ind w:left="4320" w:hanging="180"/>
+      </w:pPr>
+    </w:lvl>
+    <w:lvl w:ilvl="6" w:tplc="0409000F" w:tentative="1">
+      <w:start w:val="1"/>
+      <w:numFmt w:val="decimal"/>
+      <w:lvlText w:val="%7."/>
+      <w:lvlJc w:val="left"/>
+      <w:pPr>
+        <w:ind w:left="5040" w:hanging="360"/>
+      </w:pPr>
+    </w:lvl>
+    <w:lvl w:ilvl="7" w:tplc="04090019" w:tentative="1">
+      <w:start w:val="1"/>
+      <w:numFmt w:val="lowerLetter"/>
+      <w:lvlText w:val="%8."/>
+      <w:lvlJc w:val="left"/>
+      <w:pPr>
+        <w:ind w:left="5760" w:hanging="360"/>
+      </w:pPr>
+    </w:lvl>
+    <w:lvl w:ilvl="8" w:tplc="0409001B" w:tentative="1">
+      <w:start w:val="1"/>
+      <w:numFmt w:val="lowerRoman"/>
+      <w:lvlText w:val="%9."/>
+      <w:lvlJc w:val="right"/>
+      <w:pPr>
+        <w:ind w:left="6480" w:hanging="180"/>
+      </w:pPr>
+    </w:lvl>
+  </w:abstractNum>
+  <w:abstractNum w:abstractNumId="1" w15:restartNumberingAfterBreak="0">
     <w:nsid w:val="04682F42"/>
     <w:multiLevelType w:val="hybridMultilevel"/>
     <w:tmpl w:val="583AFC86"/>
@@ -3869,7 +4100,7 @@
       </w:pPr>
     </w:lvl>
   </w:abstractNum>
-  <w:abstractNum w:abstractNumId="1" w15:restartNumberingAfterBreak="0">
+  <w:abstractNum w:abstractNumId="2" w15:restartNumberingAfterBreak="0">
     <w:nsid w:val="089B55BA"/>
     <w:multiLevelType w:val="hybridMultilevel"/>
     <w:tmpl w:val="09602B2E"/>
@@ -3982,7 +4213,7 @@
       </w:rPr>
     </w:lvl>
   </w:abstractNum>
-  <w:abstractNum w:abstractNumId="2" w15:restartNumberingAfterBreak="0">
+  <w:abstractNum w:abstractNumId="3" w15:restartNumberingAfterBreak="0">
     <w:nsid w:val="0D4D072C"/>
     <w:multiLevelType w:val="multilevel"/>
     <w:tmpl w:val="8FC02B1C"/>
@@ -4095,7 +4326,120 @@
       </w:pPr>
     </w:lvl>
   </w:abstractNum>
-  <w:abstractNum w:abstractNumId="3" w15:restartNumberingAfterBreak="0">
+  <w:abstractNum w:abstractNumId="4" w15:restartNumberingAfterBreak="0">
+    <w:nsid w:val="26DA2D2D"/>
+    <w:multiLevelType w:val="hybridMultilevel"/>
+    <w:tmpl w:val="80B63098"/>
+    <w:lvl w:ilvl="0" w:tplc="04090001">
+      <w:start w:val="1"/>
+      <w:numFmt w:val="bullet"/>
+      <w:lvlText w:val=""/>
+      <w:lvlJc w:val="left"/>
+      <w:pPr>
+        <w:ind w:left="1449" w:hanging="360"/>
+      </w:pPr>
+      <w:rPr>
+        <w:rFonts w:ascii="Symbol" w:hAnsi="Symbol" w:hint="default"/>
+      </w:rPr>
+    </w:lvl>
+    <w:lvl w:ilvl="1" w:tplc="04090003" w:tentative="1">
+      <w:start w:val="1"/>
+      <w:numFmt w:val="bullet"/>
+      <w:lvlText w:val="o"/>
+      <w:lvlJc w:val="left"/>
+      <w:pPr>
+        <w:ind w:left="2169" w:hanging="360"/>
+      </w:pPr>
+      <w:rPr>
+        <w:rFonts w:ascii="Courier New" w:hAnsi="Courier New" w:cs="Courier New" w:hint="default"/>
+      </w:rPr>
+    </w:lvl>
+    <w:lvl w:ilvl="2" w:tplc="04090005" w:tentative="1">
+      <w:start w:val="1"/>
+      <w:numFmt w:val="bullet"/>
+      <w:lvlText w:val=""/>
+      <w:lvlJc w:val="left"/>
+      <w:pPr>
+        <w:ind w:left="2889" w:hanging="360"/>
+      </w:pPr>
+      <w:rPr>
+        <w:rFonts w:ascii="Wingdings" w:hAnsi="Wingdings" w:hint="default"/>
+      </w:rPr>
+    </w:lvl>
+    <w:lvl w:ilvl="3" w:tplc="04090001" w:tentative="1">
+      <w:start w:val="1"/>
+      <w:numFmt w:val="bullet"/>
+      <w:lvlText w:val=""/>
+      <w:lvlJc w:val="left"/>
+      <w:pPr>
+        <w:ind w:left="3609" w:hanging="360"/>
+      </w:pPr>
+      <w:rPr>
+        <w:rFonts w:ascii="Symbol" w:hAnsi="Symbol" w:hint="default"/>
+      </w:rPr>
+    </w:lvl>
+    <w:lvl w:ilvl="4" w:tplc="04090003" w:tentative="1">
+      <w:start w:val="1"/>
+      <w:numFmt w:val="bullet"/>
+      <w:lvlText w:val="o"/>
+      <w:lvlJc w:val="left"/>
+      <w:pPr>
+        <w:ind w:left="4329" w:hanging="360"/>
+      </w:pPr>
+      <w:rPr>
+        <w:rFonts w:ascii="Courier New" w:hAnsi="Courier New" w:cs="Courier New" w:hint="default"/>
+      </w:rPr>
+    </w:lvl>
+    <w:lvl w:ilvl="5" w:tplc="04090005" w:tentative="1">
+      <w:start w:val="1"/>
+      <w:numFmt w:val="bullet"/>
+      <w:lvlText w:val=""/>
+      <w:lvlJc w:val="left"/>
+      <w:pPr>
+        <w:ind w:left="5049" w:hanging="360"/>
+      </w:pPr>
+      <w:rPr>
+        <w:rFonts w:ascii="Wingdings" w:hAnsi="Wingdings" w:hint="default"/>
+      </w:rPr>
+    </w:lvl>
+    <w:lvl w:ilvl="6" w:tplc="04090001" w:tentative="1">
+      <w:start w:val="1"/>
+      <w:numFmt w:val="bullet"/>
+      <w:lvlText w:val=""/>
+      <w:lvlJc w:val="left"/>
+      <w:pPr>
+        <w:ind w:left="5769" w:hanging="360"/>
+      </w:pPr>
+      <w:rPr>
+        <w:rFonts w:ascii="Symbol" w:hAnsi="Symbol" w:hint="default"/>
+      </w:rPr>
+    </w:lvl>
+    <w:lvl w:ilvl="7" w:tplc="04090003" w:tentative="1">
+      <w:start w:val="1"/>
+      <w:numFmt w:val="bullet"/>
+      <w:lvlText w:val="o"/>
+      <w:lvlJc w:val="left"/>
+      <w:pPr>
+        <w:ind w:left="6489" w:hanging="360"/>
+      </w:pPr>
+      <w:rPr>
+        <w:rFonts w:ascii="Courier New" w:hAnsi="Courier New" w:cs="Courier New" w:hint="default"/>
+      </w:rPr>
+    </w:lvl>
+    <w:lvl w:ilvl="8" w:tplc="04090005" w:tentative="1">
+      <w:start w:val="1"/>
+      <w:numFmt w:val="bullet"/>
+      <w:lvlText w:val=""/>
+      <w:lvlJc w:val="left"/>
+      <w:pPr>
+        <w:ind w:left="7209" w:hanging="360"/>
+      </w:pPr>
+      <w:rPr>
+        <w:rFonts w:ascii="Wingdings" w:hAnsi="Wingdings" w:hint="default"/>
+      </w:rPr>
+    </w:lvl>
+  </w:abstractNum>
+  <w:abstractNum w:abstractNumId="5" w15:restartNumberingAfterBreak="0">
     <w:nsid w:val="2D81745F"/>
     <w:multiLevelType w:val="multilevel"/>
     <w:tmpl w:val="8FC02B1C"/>
@@ -4208,7 +4552,7 @@
       </w:pPr>
     </w:lvl>
   </w:abstractNum>
-  <w:abstractNum w:abstractNumId="4" w15:restartNumberingAfterBreak="0">
+  <w:abstractNum w:abstractNumId="6" w15:restartNumberingAfterBreak="0">
     <w:nsid w:val="39302D93"/>
     <w:multiLevelType w:val="hybridMultilevel"/>
     <w:tmpl w:val="198ECC3C"/>
@@ -4321,20 +4665,142 @@
       </w:rPr>
     </w:lvl>
   </w:abstractNum>
+  <w:abstractNum w:abstractNumId="7" w15:restartNumberingAfterBreak="0">
+    <w:nsid w:val="4F053D80"/>
+    <w:multiLevelType w:val="hybridMultilevel"/>
+    <w:tmpl w:val="3EB8A9D8"/>
+    <w:lvl w:ilvl="0" w:tplc="04090001">
+      <w:start w:val="1"/>
+      <w:numFmt w:val="bullet"/>
+      <w:lvlText w:val=""/>
+      <w:lvlJc w:val="left"/>
+      <w:pPr>
+        <w:ind w:left="720" w:hanging="360"/>
+      </w:pPr>
+      <w:rPr>
+        <w:rFonts w:ascii="Symbol" w:hAnsi="Symbol" w:hint="default"/>
+      </w:rPr>
+    </w:lvl>
+    <w:lvl w:ilvl="1" w:tplc="04090003" w:tentative="1">
+      <w:start w:val="1"/>
+      <w:numFmt w:val="bullet"/>
+      <w:lvlText w:val="o"/>
+      <w:lvlJc w:val="left"/>
+      <w:pPr>
+        <w:ind w:left="1440" w:hanging="360"/>
+      </w:pPr>
+      <w:rPr>
+        <w:rFonts w:ascii="Courier New" w:hAnsi="Courier New" w:cs="Courier New" w:hint="default"/>
+      </w:rPr>
+    </w:lvl>
+    <w:lvl w:ilvl="2" w:tplc="04090005" w:tentative="1">
+      <w:start w:val="1"/>
+      <w:numFmt w:val="bullet"/>
+      <w:lvlText w:val=""/>
+      <w:lvlJc w:val="left"/>
+      <w:pPr>
+        <w:ind w:left="2160" w:hanging="360"/>
+      </w:pPr>
+      <w:rPr>
+        <w:rFonts w:ascii="Wingdings" w:hAnsi="Wingdings" w:hint="default"/>
+      </w:rPr>
+    </w:lvl>
+    <w:lvl w:ilvl="3" w:tplc="04090001" w:tentative="1">
+      <w:start w:val="1"/>
+      <w:numFmt w:val="bullet"/>
+      <w:lvlText w:val=""/>
+      <w:lvlJc w:val="left"/>
+      <w:pPr>
+        <w:ind w:left="2880" w:hanging="360"/>
+      </w:pPr>
+      <w:rPr>
+        <w:rFonts w:ascii="Symbol" w:hAnsi="Symbol" w:hint="default"/>
+      </w:rPr>
+    </w:lvl>
+    <w:lvl w:ilvl="4" w:tplc="04090003" w:tentative="1">
+      <w:start w:val="1"/>
+      <w:numFmt w:val="bullet"/>
+      <w:lvlText w:val="o"/>
+      <w:lvlJc w:val="left"/>
+      <w:pPr>
+        <w:ind w:left="3600" w:hanging="360"/>
+      </w:pPr>
+      <w:rPr>
+        <w:rFonts w:ascii="Courier New" w:hAnsi="Courier New" w:cs="Courier New" w:hint="default"/>
+      </w:rPr>
+    </w:lvl>
+    <w:lvl w:ilvl="5" w:tplc="04090005" w:tentative="1">
+      <w:start w:val="1"/>
+      <w:numFmt w:val="bullet"/>
+      <w:lvlText w:val=""/>
+      <w:lvlJc w:val="left"/>
+      <w:pPr>
+        <w:ind w:left="4320" w:hanging="360"/>
+      </w:pPr>
+      <w:rPr>
+        <w:rFonts w:ascii="Wingdings" w:hAnsi="Wingdings" w:hint="default"/>
+      </w:rPr>
+    </w:lvl>
+    <w:lvl w:ilvl="6" w:tplc="04090001" w:tentative="1">
+      <w:start w:val="1"/>
+      <w:numFmt w:val="bullet"/>
+      <w:lvlText w:val=""/>
+      <w:lvlJc w:val="left"/>
+      <w:pPr>
+        <w:ind w:left="5040" w:hanging="360"/>
+      </w:pPr>
+      <w:rPr>
+        <w:rFonts w:ascii="Symbol" w:hAnsi="Symbol" w:hint="default"/>
+      </w:rPr>
+    </w:lvl>
+    <w:lvl w:ilvl="7" w:tplc="04090003" w:tentative="1">
+      <w:start w:val="1"/>
+      <w:numFmt w:val="bullet"/>
+      <w:lvlText w:val="o"/>
+      <w:lvlJc w:val="left"/>
+      <w:pPr>
+        <w:ind w:left="5760" w:hanging="360"/>
+      </w:pPr>
+      <w:rPr>
+        <w:rFonts w:ascii="Courier New" w:hAnsi="Courier New" w:cs="Courier New" w:hint="default"/>
+      </w:rPr>
+    </w:lvl>
+    <w:lvl w:ilvl="8" w:tplc="04090005" w:tentative="1">
+      <w:start w:val="1"/>
+      <w:numFmt w:val="bullet"/>
+      <w:lvlText w:val=""/>
+      <w:lvlJc w:val="left"/>
+      <w:pPr>
+        <w:ind w:left="6480" w:hanging="360"/>
+      </w:pPr>
+      <w:rPr>
+        <w:rFonts w:ascii="Wingdings" w:hAnsi="Wingdings" w:hint="default"/>
+      </w:rPr>
+    </w:lvl>
+  </w:abstractNum>
   <w:num w:numId="1">
+    <w:abstractNumId w:val="3"/>
+  </w:num>
+  <w:num w:numId="2">
+    <w:abstractNumId w:val="6"/>
+  </w:num>
+  <w:num w:numId="3">
+    <w:abstractNumId w:val="1"/>
+  </w:num>
+  <w:num w:numId="4">
     <w:abstractNumId w:val="2"/>
   </w:num>
-  <w:num w:numId="2">
+  <w:num w:numId="5">
+    <w:abstractNumId w:val="5"/>
+  </w:num>
+  <w:num w:numId="6">
+    <w:abstractNumId w:val="0"/>
+  </w:num>
+  <w:num w:numId="7">
     <w:abstractNumId w:val="4"/>
   </w:num>
-  <w:num w:numId="3">
-    <w:abstractNumId w:val="0"/>
-  </w:num>
-  <w:num w:numId="4">
-    <w:abstractNumId w:val="1"/>
-  </w:num>
-  <w:num w:numId="5">
-    <w:abstractNumId w:val="3"/>
+  <w:num w:numId="8">
+    <w:abstractNumId w:val="7"/>
   </w:num>
 </w:numbering>
 </file>
@@ -4736,6 +5202,7 @@
   <w:style w:type="character" w:default="1" w:styleId="DefaultParagraphFont">
     <w:name w:val="Default Paragraph Font"/>
     <w:uiPriority w:val="1"/>
+    <w:semiHidden/>
     <w:unhideWhenUsed/>
   </w:style>
   <w:style w:type="table" w:default="1" w:styleId="TableNormal">

</xml_diff>